<commit_message>
compte rendu continué et morse amélioré
</commit_message>
<xml_diff>
--- a/compte rendu.docx
+++ b/compte rendu.docx
@@ -1,42 +1,78 @@
 
 <file path=word/document.xml><?xml version="1.0" encoding="utf-8"?>
-<w:document xmlns:wpc="http://schemas.microsoft.com/office/word/2010/wordprocessingCanvas" xmlns:mc="http://schemas.openxmlformats.org/markup-compatibility/2006" xmlns:o="urn:schemas-microsoft-com:office:office" xmlns:r="http://schemas.openxmlformats.org/officeDocument/2006/relationships" xmlns:m="http://schemas.openxmlformats.org/officeDocument/2006/math" xmlns:v="urn:schemas-microsoft-com:vml" xmlns:wp14="http://schemas.microsoft.com/office/word/2010/wordprocessingDrawing" xmlns:wp="http://schemas.openxmlformats.org/drawingml/2006/wordprocessingDrawing" xmlns:w10="urn:schemas-microsoft-com:office:word" xmlns:w="http://schemas.openxmlformats.org/wordprocessingml/2006/main" xmlns:w14="http://schemas.microsoft.com/office/word/2010/wordml" xmlns:w15="http://schemas.microsoft.com/office/word/2012/wordml" xmlns:wpg="http://schemas.microsoft.com/office/word/2010/wordprocessingGroup" xmlns:wpi="http://schemas.microsoft.com/office/word/2010/wordprocessingInk" xmlns:wne="http://schemas.microsoft.com/office/word/2006/wordml" xmlns:wps="http://schemas.microsoft.com/office/word/2010/wordprocessingShape" mc:Ignorable="w14 w15 wp14">
+<w:document xmlns:wpc="http://schemas.microsoft.com/office/word/2010/wordprocessingCanvas" xmlns:cx="http://schemas.microsoft.com/office/drawing/2014/chartex" xmlns:cx1="http://schemas.microsoft.com/office/drawing/2015/9/8/chartex" xmlns:cx2="http://schemas.microsoft.com/office/drawing/2015/10/21/chartex" xmlns:cx3="http://schemas.microsoft.com/office/drawing/2016/5/9/chartex" xmlns:cx4="http://schemas.microsoft.com/office/drawing/2016/5/10/chartex" xmlns:cx5="http://schemas.microsoft.com/office/drawing/2016/5/11/chartex" xmlns:cx6="http://schemas.microsoft.com/office/drawing/2016/5/12/chartex" xmlns:cx7="http://schemas.microsoft.com/office/drawing/2016/5/13/chartex" xmlns:cx8="http://schemas.microsoft.com/office/drawing/2016/5/14/chartex" xmlns:mc="http://schemas.openxmlformats.org/markup-compatibility/2006" xmlns:aink="http://schemas.microsoft.com/office/drawing/2016/ink" xmlns:am3d="http://schemas.microsoft.com/office/drawing/2017/model3d" xmlns:o="urn:schemas-microsoft-com:office:office" xmlns:r="http://schemas.openxmlformats.org/officeDocument/2006/relationships" xmlns:m="http://schemas.openxmlformats.org/officeDocument/2006/math" xmlns:v="urn:schemas-microsoft-com:vml" xmlns:wp14="http://schemas.microsoft.com/office/word/2010/wordprocessingDrawing" xmlns:wp="http://schemas.openxmlformats.org/drawingml/2006/wordprocessingDrawing" xmlns:w10="urn:schemas-microsoft-com:office:word" xmlns:w="http://schemas.openxmlformats.org/wordprocessingml/2006/main" xmlns:w14="http://schemas.microsoft.com/office/word/2010/wordml" xmlns:w15="http://schemas.microsoft.com/office/word/2012/wordml" xmlns:w16cid="http://schemas.microsoft.com/office/word/2016/wordml/cid" xmlns:w16se="http://schemas.microsoft.com/office/word/2015/wordml/symex" xmlns:wpg="http://schemas.microsoft.com/office/word/2010/wordprocessingGroup" xmlns:wpi="http://schemas.microsoft.com/office/word/2010/wordprocessingInk" xmlns:wne="http://schemas.microsoft.com/office/word/2006/wordml" xmlns:wps="http://schemas.microsoft.com/office/word/2010/wordprocessingShape" mc:Ignorable="w14 w15 w16se w16cid wp14">
   <w:body>
     <w:p>
       <w:pPr>
         <w:jc w:val="both"/>
-      </w:pPr>
-      <w:r>
+        <w:rPr>
+          <w:lang w:val="en-US"/>
+        </w:rPr>
+      </w:pPr>
+      <w:r>
+        <w:rPr>
+          <w:lang w:val="en-US"/>
+        </w:rPr>
         <w:t>NAHMIAZ Thomas</w:t>
       </w:r>
       <w:r>
+        <w:rPr>
+          <w:lang w:val="en-US"/>
+        </w:rPr>
         <w:tab/>
       </w:r>
       <w:r>
+        <w:rPr>
+          <w:lang w:val="en-US"/>
+        </w:rPr>
         <w:tab/>
       </w:r>
       <w:r>
+        <w:rPr>
+          <w:lang w:val="en-US"/>
+        </w:rPr>
         <w:tab/>
       </w:r>
       <w:r>
+        <w:rPr>
+          <w:lang w:val="en-US"/>
+        </w:rPr>
         <w:tab/>
       </w:r>
       <w:r>
+        <w:rPr>
+          <w:lang w:val="en-US"/>
+        </w:rPr>
         <w:tab/>
       </w:r>
       <w:r>
+        <w:rPr>
+          <w:lang w:val="en-US"/>
+        </w:rPr>
         <w:tab/>
       </w:r>
       <w:r>
+        <w:rPr>
+          <w:lang w:val="en-US"/>
+        </w:rPr>
         <w:tab/>
       </w:r>
       <w:r>
+        <w:rPr>
+          <w:lang w:val="en-US"/>
+        </w:rPr>
         <w:tab/>
       </w:r>
       <w:r>
+        <w:rPr>
+          <w:lang w:val="en-US"/>
+        </w:rPr>
         <w:tab/>
       </w:r>
       <w:r>
+        <w:rPr>
+          <w:lang w:val="en-US"/>
+        </w:rPr>
         <w:tab/>
         <w:t>PTSI 1</w:t>
       </w:r>
@@ -44,31 +80,73 @@
     <w:p>
       <w:pPr>
         <w:jc w:val="both"/>
-      </w:pPr>
-      <w:r>
+        <w:rPr>
+          <w:lang w:val="en-US"/>
+        </w:rPr>
+      </w:pPr>
+      <w:r>
+        <w:rPr>
+          <w:lang w:val="en-US"/>
+        </w:rPr>
         <w:t xml:space="preserve">REBECQ Victor </w:t>
       </w:r>
     </w:p>
     <w:p>
       <w:pPr>
         <w:ind w:left="2832" w:firstLine="708"/>
-      </w:pPr>
-    </w:p>
-    <w:p/>
+        <w:rPr>
+          <w:lang w:val="en-US"/>
+        </w:rPr>
+      </w:pPr>
+    </w:p>
+    <w:p>
+      <w:pPr>
+        <w:rPr>
+          <w:lang w:val="en-US"/>
+        </w:rPr>
+      </w:pPr>
+    </w:p>
     <w:p>
       <w:pPr>
         <w:ind w:left="2832" w:firstLine="708"/>
-      </w:pPr>
-      <w:r>
+        <w:rPr>
+          <w:lang w:val="en-US"/>
+        </w:rPr>
+      </w:pPr>
+      <w:r>
+        <w:rPr>
+          <w:lang w:val="en-US"/>
+        </w:rPr>
         <w:t>TIPE 2017-2018</w:t>
       </w:r>
     </w:p>
-    <w:p/>
-    <w:p/>
-    <w:p/>
+    <w:p>
+      <w:pPr>
+        <w:rPr>
+          <w:lang w:val="en-US"/>
+        </w:rPr>
+      </w:pPr>
+    </w:p>
+    <w:p>
+      <w:pPr>
+        <w:rPr>
+          <w:lang w:val="en-US"/>
+        </w:rPr>
+      </w:pPr>
+    </w:p>
+    <w:p>
+      <w:pPr>
+        <w:rPr>
+          <w:lang w:val="en-US"/>
+        </w:rPr>
+      </w:pPr>
+    </w:p>
     <w:p>
       <w:pPr>
         <w:jc w:val="center"/>
+        <w:rPr>
+          <w:lang w:val="en-US"/>
+        </w:rPr>
       </w:pPr>
     </w:p>
     <w:p>
@@ -76,7 +154,13 @@
         <w:ind w:left="1416"/>
       </w:pPr>
       <w:r>
-        <w:t xml:space="preserve">      Problématique : est-il possible de faire un jeu sous arduino ?</w:t>
+        <w:rPr>
+          <w:lang w:val="en-US"/>
+        </w:rPr>
+        <w:t xml:space="preserve">      </w:t>
+      </w:r>
+      <w:r>
+        <w:t>Problématique : est-il possible de faire un jeu sous arduino ?</w:t>
       </w:r>
     </w:p>
     <w:p/>
@@ -120,14 +204,423 @@
     <w:p/>
     <w:p>
       <w:r>
-        <w:t>Critique du projet (à mettre à</w:t>
+        <w:t>Critique du projet (à mettre à la fin) : arduino n’est pas un bon support pour des taches complexes il vaut mieux utiliser des automates.</w:t>
+      </w:r>
+    </w:p>
+    <w:p>
+      <w:r>
+        <w:t>Nous avons utilisé le logiciel</w:t>
+      </w:r>
+      <w:r>
+        <w:t xml:space="preserve"> GitHub Desktop afin de réunir les programmes et autres fichiers dans un dossier en ligne. Cela permet le partage des programmes et autres sur n’importe quel ordinateur ayant les droits d’accès au projet. </w:t>
+      </w:r>
+    </w:p>
+    <w:p>
+      <w:r>
+        <w:t xml:space="preserve">Nous avons en effet écrit les programmes de chaque module puis les avons réunis. </w:t>
+      </w:r>
+    </w:p>
+    <w:p>
+      <w:r>
+        <w:t>La bombe en elle-même : Au total, 3 erreurs peuvent être faites avant que la partie ne soit perdue (avant que la bombe « n’explose »)</w:t>
+      </w:r>
+      <w:r>
+        <w:t>. C</w:t>
+      </w:r>
+      <w:r>
+        <w:t xml:space="preserve">haque module devra être en mesure d’incrémenter une variable globale décomptant les erreurs </w:t>
+      </w:r>
+      <w:r>
+        <w:t>lorsqu’une est faite.</w:t>
+      </w:r>
+    </w:p>
+    <w:p/>
+    <w:p>
+      <w:r>
+        <w:t>Module Morse :</w:t>
+      </w:r>
+    </w:p>
+    <w:p>
+      <w:r>
+        <w:t xml:space="preserve">Objectif : déchiffrer un mot codé en morse. </w:t>
+      </w:r>
+    </w:p>
+    <w:p>
+      <w:pPr>
+        <w:pStyle w:val="Sansinterligne"/>
+        <w:rPr>
+          <w:highlight w:val="red"/>
+        </w:rPr>
+      </w:pPr>
+      <w:r>
+        <w:t xml:space="preserve">Cahier des charges : </w:t>
+      </w:r>
+      <w:r>
+        <w:t>Le mot est choisi parmi neuf mots au hasard a chaque démarrage de la carte.</w:t>
+      </w:r>
+      <w:r>
+        <w:t xml:space="preserve"> Le mot doit être transcrit par une LED qui clignotera depuis l’allumage de la carte jusqu’à la résolution du module. Une LED verte s’allumera alors. La saisie de la réponse se fera par l’appui répété sur un bouton correspondant au chiffre associé à chaque mot. </w:t>
+      </w:r>
+      <w:r>
+        <w:rPr>
+          <w:highlight w:val="yellow"/>
+        </w:rPr>
+        <w:t>La réponse du module (désamorcé ou erroné) se fera 5 secondes après le dernier appui du démineur sur le bouto</w:t>
+      </w:r>
+      <w:r>
+        <w:rPr>
+          <w:highlight w:val="yellow"/>
+        </w:rPr>
+        <w:t xml:space="preserve">n </w:t>
+      </w:r>
+      <w:r>
+        <w:rPr>
+          <w:highlight w:val="red"/>
+        </w:rPr>
+        <w:t>(PAS FAIT POUR LE CAS OU A REPONSE EST BONNE)</w:t>
+      </w:r>
+      <w:r>
+        <w:rPr>
+          <w:highlight w:val="red"/>
+        </w:rPr>
+        <w:t>.</w:t>
+      </w:r>
+    </w:p>
+    <w:p>
+      <w:pPr>
+        <w:pStyle w:val="Sansinterligne"/>
+      </w:pPr>
+    </w:p>
+    <w:p>
+      <w:r>
+        <w:t xml:space="preserve">On a </w:t>
+      </w:r>
+      <w:r>
+        <w:t>commencé</w:t>
+      </w:r>
+      <w:r>
+        <w:t xml:space="preserve"> par utiliser la fonction random or celle-ci n’apporte qu’une valeur par </w:t>
+      </w:r>
+      <w:r>
+        <w:t>téléversement</w:t>
+      </w:r>
+      <w:r>
+        <w:t xml:space="preserve"> et pas par </w:t>
+      </w:r>
+      <w:r>
+        <w:t>démarrage</w:t>
+      </w:r>
+      <w:r>
+        <w:t xml:space="preserve"> de la carte. Nous avons donc choisi la fonction Randomseed qui a chaque démarrage ou reset de la carte choisi une valeur </w:t>
+      </w:r>
+      <w:r>
+        <w:t>aléatoire</w:t>
+      </w:r>
+      <w:r>
+        <w:t xml:space="preserve"> parmi une plage de chiffres en fonction des influx physiques d’une pin de la carte.</w:t>
+      </w:r>
+    </w:p>
+    <w:p>
+      <w:r>
+        <w:t xml:space="preserve">Nous avons utilisé les commande switch </w:t>
+      </w:r>
+      <w:r>
+        <w:t>case pour</w:t>
+      </w:r>
+      <w:r>
+        <w:t xml:space="preserve"> choisir le mot en fonction de la valeur apportée par la commande </w:t>
+      </w:r>
+      <w:r>
+        <w:t>Randomseed</w:t>
+      </w:r>
+      <w:r>
+        <w:t> : plus simple que d’utiliser if else</w:t>
+      </w:r>
+    </w:p>
+    <w:p>
+      <w:r>
+        <w:t xml:space="preserve">Afin de pouvoir choisir n’importe quel mot rapidement nous convertirons les mots en morse </w:t>
+      </w:r>
+      <w:r>
+        <w:t>directement</w:t>
+      </w:r>
+      <w:r>
+        <w:t xml:space="preserve"> dans le programme afin que le codage du mot soit aussi plus sûr (</w:t>
+      </w:r>
+      <w:r>
+        <w:t>méthode</w:t>
+      </w:r>
+      <w:r>
+        <w:t xml:space="preserve"> de traduction automatisée)</w:t>
+      </w:r>
+    </w:p>
+    <w:p>
+      <w:r>
+        <w:lastRenderedPageBreak/>
+        <w:t>Pour cela nous utilisons la commande</w:t>
       </w:r>
       <w:bookmarkStart w:id="0" w:name="_GoBack"/>
       <w:bookmarkEnd w:id="0"/>
       <w:r>
-        <w:t xml:space="preserve"> la fin) : arduino n’est pas un bon support pour des taches complexes il vaut mieux utiliser des automates.</w:t>
-      </w:r>
-    </w:p>
+        <w:t xml:space="preserve"> </w:t>
+      </w:r>
+      <w:r>
+        <w:t>.</w:t>
+      </w:r>
+      <w:r>
+        <w:t>Replace</w:t>
+      </w:r>
+      <w:r>
+        <w:t xml:space="preserve"> qui change un caractère en un autre caractère ou suite de caractère.</w:t>
+      </w:r>
+    </w:p>
+    <w:p>
+      <w:r>
+        <w:t>N’ayant pas de distinction entre les lettre</w:t>
+      </w:r>
+      <w:r>
+        <w:t>s</w:t>
+      </w:r>
+      <w:r>
+        <w:t xml:space="preserve"> </w:t>
+      </w:r>
+      <w:r>
+        <w:t>majuscules</w:t>
+      </w:r>
+      <w:r>
+        <w:t xml:space="preserve"> </w:t>
+      </w:r>
+      <w:r>
+        <w:t>et</w:t>
+      </w:r>
+      <w:r>
+        <w:t xml:space="preserve"> minuscules </w:t>
+      </w:r>
+      <w:r>
+        <w:t>en mor</w:t>
+      </w:r>
+      <w:r>
+        <w:t>s</w:t>
+      </w:r>
+      <w:r>
+        <w:t>e</w:t>
+      </w:r>
+      <w:r>
+        <w:t xml:space="preserve"> nous mettons toutes les lettres en majuscules afin de réduire le nombre de caractère à </w:t>
+      </w:r>
+      <w:r>
+        <w:t>traduire</w:t>
+      </w:r>
+      <w:r>
+        <w:t xml:space="preserve"> </w:t>
+      </w:r>
+      <w:r>
+        <w:t>en</w:t>
+      </w:r>
+      <w:r>
+        <w:t xml:space="preserve"> morse </w:t>
+      </w:r>
+      <w:r>
+        <w:t>grâce</w:t>
+      </w:r>
+      <w:r>
+        <w:t xml:space="preserve"> </w:t>
+      </w:r>
+      <w:r>
+        <w:t>à</w:t>
+      </w:r>
+      <w:r>
+        <w:t xml:space="preserve"> la fonction .ToUpperCase.</w:t>
+      </w:r>
+    </w:p>
+    <w:p>
+      <w:r>
+        <w:t xml:space="preserve">Pour transcrire le message morse en signal lumineux nous utilisons la fonction .substring pour </w:t>
+      </w:r>
+      <w:r>
+        <w:t>sélectionner</w:t>
+      </w:r>
+      <w:r>
+        <w:t xml:space="preserve"> chaque caractère du message.</w:t>
+      </w:r>
+    </w:p>
+    <w:p>
+      <w:r>
+        <w:t xml:space="preserve">Le processus de clignotement de la LED s’est d’abord fait grâce à la fonction </w:t>
+      </w:r>
+      <w:r>
+        <w:t>Delay</w:t>
+      </w:r>
+      <w:r>
+        <w:t xml:space="preserve"> qui bloque la carte durant une valeur indiquée par l’utilisateur. Or la fonction </w:t>
+      </w:r>
+      <w:r>
+        <w:t>Delay</w:t>
+      </w:r>
+      <w:r>
+        <w:t xml:space="preserve"> est une fonction bloquante, la carte </w:t>
+      </w:r>
+      <w:r>
+        <w:t>Arduino</w:t>
+      </w:r>
+      <w:r>
+        <w:t xml:space="preserve"> ne pouvais donc pas effectuer d’autr</w:t>
+      </w:r>
+      <w:r>
+        <w:t xml:space="preserve">es </w:t>
+      </w:r>
+      <w:r>
+        <w:t xml:space="preserve">taches en </w:t>
+      </w:r>
+      <w:r>
+        <w:t>même</w:t>
+      </w:r>
+      <w:r>
+        <w:t xml:space="preserve"> temps comme par exemple l’affichage du temps restant au </w:t>
+      </w:r>
+      <w:r>
+        <w:t>démineur/</w:t>
+      </w:r>
+      <w:proofErr w:type="spellStart"/>
+      <w:r>
+        <w:t>désamorceur</w:t>
+      </w:r>
+      <w:proofErr w:type="spellEnd"/>
+      <w:r>
+        <w:t xml:space="preserve"> de la bombe à chaque instant. </w:t>
+      </w:r>
+      <w:r>
+        <w:t>Ce problème a été l’enjeu majeur de ce module. Nous avons utilisé la fonction millis, plus difficile à utiliser pour traduire un temps d’attente de la carte mais celle-ci n’est pas une fonction bloquante, elle utilise l’avantage de la carte Arduino et de tous les autres appareils électroniques : la vitesse de calcul. Le décompte de chaque milliseconde par la carte permet de définir un moment à partir duquel effectuer une tache.</w:t>
+      </w:r>
+    </w:p>
+    <w:p>
+      <w:r>
+        <w:t>Dans le message traduit en morse il y’a quatre caractères : « . » , « - », « ; », « | » qui correspondent respectivement au court</w:t>
+      </w:r>
+      <w:r>
+        <w:t>, au long, à l’espacement entre deux lettres et à l’espacement entre chaque mot. Dans ce projet, un seul mot est traduit, « | » correspond donc l’espacement entre chaque mot</w:t>
+      </w:r>
+      <w:r>
+        <w:t xml:space="preserve"> mais également à l’espacement entre chaque cycle puisque que la LED traduit le mot en boucle. </w:t>
+      </w:r>
+    </w:p>
+    <w:p>
+      <w:r>
+        <w:t xml:space="preserve">Nous avons rencontré un autre problème, le rebond du bouton. En </w:t>
+      </w:r>
+      <w:r>
+        <w:t>effet, l’appui sur un bouton poussoir peut ne pas transmettre qu’un seul contact mais plusieurs, dépendant de la qualité du bouton.</w:t>
+      </w:r>
+    </w:p>
+    <w:p>
+      <w:r>
+        <w:rPr>
+          <w:noProof/>
+        </w:rPr>
+        <w:drawing>
+          <wp:inline distT="0" distB="0" distL="0" distR="0">
+            <wp:extent cx="5760720" cy="2327331"/>
+            <wp:effectExtent l="0" t="0" r="0" b="0"/>
+            <wp:docPr id="1" name="Image 1" descr="RÃ©sultat de recherche d'images pour &quot;rebond bouton poussoir&quot;"/>
+            <wp:cNvGraphicFramePr>
+              <a:graphicFrameLocks xmlns:a="http://schemas.openxmlformats.org/drawingml/2006/main" noChangeAspect="1"/>
+            </wp:cNvGraphicFramePr>
+            <a:graphic xmlns:a="http://schemas.openxmlformats.org/drawingml/2006/main">
+              <a:graphicData uri="http://schemas.openxmlformats.org/drawingml/2006/picture">
+                <pic:pic xmlns:pic="http://schemas.openxmlformats.org/drawingml/2006/picture">
+                  <pic:nvPicPr>
+                    <pic:cNvPr id="0" name="Picture 1" descr="RÃ©sultat de recherche d'images pour &quot;rebond bouton poussoir&quot;"/>
+                    <pic:cNvPicPr>
+                      <a:picLocks noChangeAspect="1" noChangeArrowheads="1"/>
+                    </pic:cNvPicPr>
+                  </pic:nvPicPr>
+                  <pic:blipFill>
+                    <a:blip r:embed="rId6">
+                      <a:extLst>
+                        <a:ext uri="{28A0092B-C50C-407E-A947-70E740481C1C}">
+                          <a14:useLocalDpi xmlns:a14="http://schemas.microsoft.com/office/drawing/2010/main" val="0"/>
+                        </a:ext>
+                      </a:extLst>
+                    </a:blip>
+                    <a:srcRect/>
+                    <a:stretch>
+                      <a:fillRect/>
+                    </a:stretch>
+                  </pic:blipFill>
+                  <pic:spPr bwMode="auto">
+                    <a:xfrm>
+                      <a:off x="0" y="0"/>
+                      <a:ext cx="5760720" cy="2327331"/>
+                    </a:xfrm>
+                    <a:prstGeom prst="rect">
+                      <a:avLst/>
+                    </a:prstGeom>
+                    <a:noFill/>
+                    <a:ln>
+                      <a:noFill/>
+                    </a:ln>
+                  </pic:spPr>
+                </pic:pic>
+              </a:graphicData>
+            </a:graphic>
+          </wp:inline>
+        </w:drawing>
+      </w:r>
+    </w:p>
+    <w:p>
+      <w:hyperlink r:id="rId7" w:history="1">
+        <w:r>
+          <w:rPr>
+            <w:rStyle w:val="Lienhypertexte"/>
+          </w:rPr>
+          <w:t>http://arduino.blaisepascal.fr/index.php/2017/11/30/le-bouton-poussoir/</w:t>
+        </w:r>
+      </w:hyperlink>
+      <w:r>
+        <w:t xml:space="preserve"> (sché</w:t>
+      </w:r>
+      <w:r>
+        <w:t>ma pour l’</w:t>
+      </w:r>
+      <w:proofErr w:type="spellStart"/>
+      <w:r>
+        <w:t>utilsation</w:t>
+      </w:r>
+      <w:proofErr w:type="spellEnd"/>
+      <w:r>
+        <w:t xml:space="preserve"> d’un condo)</w:t>
+      </w:r>
+    </w:p>
+    <w:p>
+      <w:r>
+        <w:t xml:space="preserve">Il y’a deux façons de résoudre ce problème : utiliser un condensateur en parallèle pour adoucir le passage transitoire ou attente logiciellement un court instant (250 millisecondes) entre le décompte d’un autre appui sur le bouton pour être sûr de ne pas prendre en compte les rebonds. C’est la deuxième solution qui a été choisie. </w:t>
+      </w:r>
+    </w:p>
+    <w:p/>
+    <w:p>
+      <w:r>
+        <w:lastRenderedPageBreak/>
+        <w:t xml:space="preserve">Parler de la fonction </w:t>
+      </w:r>
+      <w:proofErr w:type="spellStart"/>
+      <w:r>
+        <w:t>attach</w:t>
+      </w:r>
+      <w:proofErr w:type="spellEnd"/>
+      <w:r>
+        <w:t xml:space="preserve"> </w:t>
+      </w:r>
+      <w:proofErr w:type="spellStart"/>
+      <w:r>
+        <w:t>interrupt</w:t>
+      </w:r>
+      <w:proofErr w:type="spellEnd"/>
+      <w:r>
+        <w:t>.</w:t>
+      </w:r>
+    </w:p>
+    <w:p/>
+    <w:p/>
     <w:sectPr>
       <w:pgSz w:w="11906" w:h="16838"/>
       <w:pgMar w:top="1417" w:right="1417" w:bottom="1417" w:left="1417" w:header="708" w:footer="708" w:gutter="0"/>
@@ -139,7 +632,7 @@
 </file>
 
 <file path=word/numbering.xml><?xml version="1.0" encoding="utf-8"?>
-<w:numbering xmlns:wpc="http://schemas.microsoft.com/office/word/2010/wordprocessingCanvas" xmlns:mc="http://schemas.openxmlformats.org/markup-compatibility/2006" xmlns:o="urn:schemas-microsoft-com:office:office" xmlns:r="http://schemas.openxmlformats.org/officeDocument/2006/relationships" xmlns:m="http://schemas.openxmlformats.org/officeDocument/2006/math" xmlns:v="urn:schemas-microsoft-com:vml" xmlns:wp14="http://schemas.microsoft.com/office/word/2010/wordprocessingDrawing" xmlns:wp="http://schemas.openxmlformats.org/drawingml/2006/wordprocessingDrawing" xmlns:w10="urn:schemas-microsoft-com:office:word" xmlns:w="http://schemas.openxmlformats.org/wordprocessingml/2006/main" xmlns:w14="http://schemas.microsoft.com/office/word/2010/wordml" xmlns:w15="http://schemas.microsoft.com/office/word/2012/wordml" xmlns:wpg="http://schemas.microsoft.com/office/word/2010/wordprocessingGroup" xmlns:wpi="http://schemas.microsoft.com/office/word/2010/wordprocessingInk" xmlns:wne="http://schemas.microsoft.com/office/word/2006/wordml" xmlns:wps="http://schemas.microsoft.com/office/word/2010/wordprocessingShape" mc:Ignorable="w14 w15 wp14">
+<w:numbering xmlns:wpc="http://schemas.microsoft.com/office/word/2010/wordprocessingCanvas" xmlns:cx="http://schemas.microsoft.com/office/drawing/2014/chartex" xmlns:cx1="http://schemas.microsoft.com/office/drawing/2015/9/8/chartex" xmlns:cx2="http://schemas.microsoft.com/office/drawing/2015/10/21/chartex" xmlns:cx3="http://schemas.microsoft.com/office/drawing/2016/5/9/chartex" xmlns:cx4="http://schemas.microsoft.com/office/drawing/2016/5/10/chartex" xmlns:cx5="http://schemas.microsoft.com/office/drawing/2016/5/11/chartex" xmlns:cx6="http://schemas.microsoft.com/office/drawing/2016/5/12/chartex" xmlns:cx7="http://schemas.microsoft.com/office/drawing/2016/5/13/chartex" xmlns:cx8="http://schemas.microsoft.com/office/drawing/2016/5/14/chartex" xmlns:mc="http://schemas.openxmlformats.org/markup-compatibility/2006" xmlns:aink="http://schemas.microsoft.com/office/drawing/2016/ink" xmlns:am3d="http://schemas.microsoft.com/office/drawing/2017/model3d" xmlns:o="urn:schemas-microsoft-com:office:office" xmlns:r="http://schemas.openxmlformats.org/officeDocument/2006/relationships" xmlns:m="http://schemas.openxmlformats.org/officeDocument/2006/math" xmlns:v="urn:schemas-microsoft-com:vml" xmlns:wp14="http://schemas.microsoft.com/office/word/2010/wordprocessingDrawing" xmlns:wp="http://schemas.openxmlformats.org/drawingml/2006/wordprocessingDrawing" xmlns:w10="urn:schemas-microsoft-com:office:word" xmlns:w="http://schemas.openxmlformats.org/wordprocessingml/2006/main" xmlns:w14="http://schemas.microsoft.com/office/word/2010/wordml" xmlns:w15="http://schemas.microsoft.com/office/word/2012/wordml" xmlns:w16cid="http://schemas.microsoft.com/office/word/2016/wordml/cid" xmlns:w16se="http://schemas.microsoft.com/office/word/2015/wordml/symex" xmlns:wpg="http://schemas.microsoft.com/office/word/2010/wordprocessingGroup" xmlns:wpi="http://schemas.microsoft.com/office/word/2010/wordprocessingInk" xmlns:wne="http://schemas.microsoft.com/office/word/2006/wordml" xmlns:wps="http://schemas.microsoft.com/office/word/2010/wordprocessingShape" mc:Ignorable="w14 w15 w16se w16cid wp14">
   <w:abstractNum w:abstractNumId="0" w15:restartNumberingAfterBreak="0">
     <w:nsid w:val="1482775B"/>
     <w:multiLevelType w:val="multilevel"/>
@@ -260,7 +753,7 @@
 </file>
 
 <file path=word/styles.xml><?xml version="1.0" encoding="utf-8"?>
-<w:styles xmlns:mc="http://schemas.openxmlformats.org/markup-compatibility/2006" xmlns:r="http://schemas.openxmlformats.org/officeDocument/2006/relationships" xmlns:w="http://schemas.openxmlformats.org/wordprocessingml/2006/main" xmlns:w14="http://schemas.microsoft.com/office/word/2010/wordml" xmlns:w15="http://schemas.microsoft.com/office/word/2012/wordml" mc:Ignorable="w14 w15">
+<w:styles xmlns:mc="http://schemas.openxmlformats.org/markup-compatibility/2006" xmlns:r="http://schemas.openxmlformats.org/officeDocument/2006/relationships" xmlns:w="http://schemas.openxmlformats.org/wordprocessingml/2006/main" xmlns:w14="http://schemas.microsoft.com/office/word/2010/wordml" xmlns:w15="http://schemas.microsoft.com/office/word/2012/wordml" xmlns:w16cid="http://schemas.microsoft.com/office/word/2016/wordml/cid" xmlns:w16se="http://schemas.microsoft.com/office/word/2015/wordml/symex" mc:Ignorable="w14 w15 w16se w16cid">
   <w:docDefaults>
     <w:rPrDefault>
       <w:rPr>
@@ -276,7 +769,7 @@
       </w:pPr>
     </w:pPrDefault>
   </w:docDefaults>
-  <w:latentStyles w:defLockedState="0" w:defUIPriority="99" w:defSemiHidden="0" w:defUnhideWhenUsed="0" w:defQFormat="0" w:count="371">
+  <w:latentStyles w:defLockedState="0" w:defUIPriority="99" w:defSemiHidden="0" w:defUnhideWhenUsed="0" w:defQFormat="0" w:count="375">
     <w:lsdException w:name="Normal" w:uiPriority="0" w:qFormat="1"/>
     <w:lsdException w:name="heading 1" w:uiPriority="9" w:qFormat="1"/>
     <w:lsdException w:name="heading 2" w:semiHidden="1" w:uiPriority="9" w:unhideWhenUsed="1" w:qFormat="1"/>
@@ -382,7 +875,6 @@
     <w:lsdException w:name="HTML Sample" w:semiHidden="1" w:unhideWhenUsed="1"/>
     <w:lsdException w:name="HTML Typewriter" w:semiHidden="1" w:unhideWhenUsed="1"/>
     <w:lsdException w:name="HTML Variable" w:semiHidden="1" w:unhideWhenUsed="1"/>
-    <w:lsdException w:name="Normal Table" w:semiHidden="1" w:unhideWhenUsed="1"/>
     <w:lsdException w:name="annotation subject" w:semiHidden="1" w:unhideWhenUsed="1"/>
     <w:lsdException w:name="No List" w:semiHidden="1" w:unhideWhenUsed="1"/>
     <w:lsdException w:name="Outline List 1" w:semiHidden="1" w:unhideWhenUsed="1"/>
@@ -426,10 +918,8 @@
     <w:lsdException w:name="Table Elegant" w:semiHidden="1" w:unhideWhenUsed="1"/>
     <w:lsdException w:name="Table Professional" w:semiHidden="1" w:unhideWhenUsed="1"/>
     <w:lsdException w:name="Table Subtle 1" w:semiHidden="1" w:unhideWhenUsed="1"/>
-    <w:lsdException w:name="Table Subtle 2" w:semiHidden="1" w:unhideWhenUsed="1"/>
     <w:lsdException w:name="Table Web 1" w:semiHidden="1" w:unhideWhenUsed="1"/>
     <w:lsdException w:name="Table Web 2" w:semiHidden="1" w:unhideWhenUsed="1"/>
-    <w:lsdException w:name="Table Web 3" w:semiHidden="1" w:unhideWhenUsed="1"/>
     <w:lsdException w:name="Balloon Text" w:semiHidden="1" w:unhideWhenUsed="1"/>
     <w:lsdException w:name="Table Grid" w:uiPriority="39"/>
     <w:lsdException w:name="Table Theme" w:semiHidden="1" w:unhideWhenUsed="1"/>
@@ -648,6 +1138,10 @@
     <w:lsdException w:name="List Table 5 Dark Accent 6" w:uiPriority="50"/>
     <w:lsdException w:name="List Table 6 Colorful Accent 6" w:uiPriority="51"/>
     <w:lsdException w:name="List Table 7 Colorful Accent 6" w:uiPriority="52"/>
+    <w:lsdException w:name="Mention" w:semiHidden="1" w:unhideWhenUsed="1"/>
+    <w:lsdException w:name="Smart Hyperlink" w:semiHidden="1" w:unhideWhenUsed="1"/>
+    <w:lsdException w:name="Hashtag" w:semiHidden="1" w:unhideWhenUsed="1"/>
+    <w:lsdException w:name="Unresolved Mention" w:semiHidden="1" w:unhideWhenUsed="1"/>
   </w:latentStyles>
   <w:style w:type="paragraph" w:default="1" w:styleId="Normal">
     <w:name w:val="Normal"/>
@@ -1189,7 +1683,7 @@
       <w:color w:val="5B9BD5" w:themeColor="accent1"/>
     </w:rPr>
   </w:style>
-  <w:style w:type="character" w:styleId="Emphaseple">
+  <w:style w:type="character" w:styleId="Accentuationlgre">
     <w:name w:val="Subtle Emphasis"/>
     <w:basedOn w:val="Policepardfaut"/>
     <w:uiPriority w:val="19"/>
@@ -1201,7 +1695,7 @@
       <w:color w:val="404040" w:themeColor="text1" w:themeTint="BF"/>
     </w:rPr>
   </w:style>
-  <w:style w:type="character" w:styleId="Emphaseintense">
+  <w:style w:type="character" w:styleId="Accentuationintense">
     <w:name w:val="Intense Emphasis"/>
     <w:basedOn w:val="Policepardfaut"/>
     <w:uiPriority w:val="21"/>
@@ -1275,6 +1769,29 @@
       <w:ind w:left="720"/>
       <w:contextualSpacing/>
     </w:pPr>
+  </w:style>
+  <w:style w:type="character" w:styleId="Lienhypertexte">
+    <w:name w:val="Hyperlink"/>
+    <w:basedOn w:val="Policepardfaut"/>
+    <w:uiPriority w:val="99"/>
+    <w:unhideWhenUsed/>
+    <w:rsid w:val="002317B0"/>
+    <w:rPr>
+      <w:color w:val="0563C1" w:themeColor="hyperlink"/>
+      <w:u w:val="single"/>
+    </w:rPr>
+  </w:style>
+  <w:style w:type="character" w:styleId="Mentionnonrsolue">
+    <w:name w:val="Unresolved Mention"/>
+    <w:basedOn w:val="Policepardfaut"/>
+    <w:uiPriority w:val="99"/>
+    <w:semiHidden/>
+    <w:unhideWhenUsed/>
+    <w:rsid w:val="002317B0"/>
+    <w:rPr>
+      <w:color w:val="808080"/>
+      <w:shd w:val="clear" w:color="auto" w:fill="E6E6E6"/>
+    </w:rPr>
   </w:style>
 </w:styles>
 </file>
@@ -1545,7 +2062,7 @@
 </file>
 
 <file path=customXml/itemProps1.xml><?xml version="1.0" encoding="utf-8"?>
-<ds:datastoreItem xmlns:ds="http://schemas.openxmlformats.org/officeDocument/2006/customXml" ds:itemID="{FDF7781E-929E-4D10-B5A5-81107B8A25DA}">
+<ds:datastoreItem xmlns:ds="http://schemas.openxmlformats.org/officeDocument/2006/customXml" ds:itemID="{726B183A-4D13-4D87-AE99-FE878DE65F64}">
   <ds:schemaRefs>
     <ds:schemaRef ds:uri="http://schemas.openxmlformats.org/officeDocument/2006/bibliography"/>
   </ds:schemaRefs>

</xml_diff>

<commit_message>
améliration page de garde
</commit_message>
<xml_diff>
--- a/compte rendu.docx
+++ b/compte rendu.docx
@@ -16,6 +16,73 @@
         </w:rPr>
       </w:sdtEndPr>
       <w:sdtContent>
+        <w:p>
+          <w:pPr>
+            <w:pStyle w:val="Sansinterligne"/>
+            <w:rPr>
+              <w:noProof/>
+              <w:lang w:eastAsia="fr-FR"/>
+            </w:rPr>
+          </w:pPr>
+          <w:r>
+            <w:drawing>
+              <wp:anchor distT="0" distB="0" distL="114300" distR="114300" simplePos="0" relativeHeight="251664384" behindDoc="1" locked="0" layoutInCell="1" allowOverlap="1">
+                <wp:simplePos x="0" y="0"/>
+                <wp:positionH relativeFrom="column">
+                  <wp:posOffset>4262171</wp:posOffset>
+                </wp:positionH>
+                <wp:positionV relativeFrom="paragraph">
+                  <wp:posOffset>59182</wp:posOffset>
+                </wp:positionV>
+                <wp:extent cx="2348421" cy="1958280"/>
+                <wp:effectExtent l="0" t="0" r="0" b="0"/>
+                <wp:wrapNone/>
+                <wp:docPr id="35" name="Image 35" descr="RÃ©sultat de recherche d'images pour &quot;led&quot;"/>
+                <wp:cNvGraphicFramePr>
+                  <a:graphicFrameLocks xmlns:a="http://schemas.openxmlformats.org/drawingml/2006/main" noChangeAspect="1"/>
+                </wp:cNvGraphicFramePr>
+                <a:graphic xmlns:a="http://schemas.openxmlformats.org/drawingml/2006/main">
+                  <a:graphicData uri="http://schemas.openxmlformats.org/drawingml/2006/picture">
+                    <pic:pic xmlns:pic="http://schemas.openxmlformats.org/drawingml/2006/picture">
+                      <pic:nvPicPr>
+                        <pic:cNvPr id="0" name="Picture 1" descr="RÃ©sultat de recherche d'images pour &quot;led&quot;"/>
+                        <pic:cNvPicPr>
+                          <a:picLocks noChangeAspect="1" noChangeArrowheads="1"/>
+                        </pic:cNvPicPr>
+                      </pic:nvPicPr>
+                      <pic:blipFill>
+                        <a:blip r:embed="rId9" cstate="print">
+                          <a:extLst>
+                            <a:ext uri="{28A0092B-C50C-407E-A947-70E740481C1C}">
+                              <a14:useLocalDpi xmlns:a14="http://schemas.microsoft.com/office/drawing/2010/main" val="0"/>
+                            </a:ext>
+                          </a:extLst>
+                        </a:blip>
+                        <a:srcRect/>
+                        <a:stretch>
+                          <a:fillRect/>
+                        </a:stretch>
+                      </pic:blipFill>
+                      <pic:spPr bwMode="auto">
+                        <a:xfrm flipH="1">
+                          <a:off x="0" y="0"/>
+                          <a:ext cx="2348421" cy="1958280"/>
+                        </a:xfrm>
+                        <a:prstGeom prst="rect">
+                          <a:avLst/>
+                        </a:prstGeom>
+                        <a:noFill/>
+                        <a:ln>
+                          <a:noFill/>
+                        </a:ln>
+                      </pic:spPr>
+                    </pic:pic>
+                  </a:graphicData>
+                </a:graphic>
+              </wp:anchor>
+            </w:drawing>
+          </w:r>
+        </w:p>
         <w:p>
           <w:pPr>
             <w:pStyle w:val="Sansinterligne"/>
@@ -3467,6 +3534,7 @@
                                 <w:calendar w:val="gregorian"/>
                               </w:date>
                             </w:sdtPr>
+                            <w:sdtEndPr/>
                             <w:sdtContent>
                               <w:p>
                                 <w:pPr>
@@ -3785,6 +3853,11 @@
                               <w:dataBinding w:prefixMappings="xmlns:ns0='http://purl.org/dc/elements/1.1/' xmlns:ns1='http://schemas.openxmlformats.org/package/2006/metadata/core-properties' " w:xpath="/ns1:coreProperties[1]/ns0:title[1]" w:storeItemID="{6C3C8BC8-F283-45AE-878A-BAB7291924A1}"/>
                               <w:text/>
                             </w:sdtPr>
+                            <w:sdtEndPr>
+                              <w:rPr>
+                                <w:rStyle w:val="TitreCar"/>
+                              </w:rPr>
+                            </w:sdtEndPr>
                             <w:sdtContent>
                               <w:r>
                                 <w:rPr>
@@ -3817,6 +3890,7 @@
                               <w:dataBinding w:prefixMappings="xmlns:ns0='http://purl.org/dc/elements/1.1/' xmlns:ns1='http://schemas.openxmlformats.org/package/2006/metadata/core-properties' " w:xpath="/ns1:coreProperties[1]/ns0:subject[1]" w:storeItemID="{6C3C8BC8-F283-45AE-878A-BAB7291924A1}"/>
                               <w:text/>
                             </w:sdtPr>
+                            <w:sdtEndPr/>
                             <w:sdtContent>
                               <w:r>
                                 <w:rPr>
@@ -3844,6 +3918,71 @@
               <w:lang w:val="en-US"/>
             </w:rPr>
           </w:pPr>
+          <w:r>
+            <w:rPr>
+              <w:noProof/>
+              <w:lang w:eastAsia="fr-FR"/>
+            </w:rPr>
+            <w:drawing>
+              <wp:anchor distT="0" distB="0" distL="114300" distR="114300" simplePos="0" relativeHeight="251665408" behindDoc="1" locked="0" layoutInCell="1" allowOverlap="1">
+                <wp:simplePos x="0" y="0"/>
+                <wp:positionH relativeFrom="column">
+                  <wp:posOffset>2347339</wp:posOffset>
+                </wp:positionH>
+                <wp:positionV relativeFrom="paragraph">
+                  <wp:posOffset>3821315</wp:posOffset>
+                </wp:positionV>
+                <wp:extent cx="3717925" cy="1941195"/>
+                <wp:effectExtent l="190500" t="781050" r="244475" b="782955"/>
+                <wp:wrapNone/>
+                <wp:docPr id="36" name="Image 36"/>
+                <wp:cNvGraphicFramePr>
+                  <a:graphicFrameLocks xmlns:a="http://schemas.openxmlformats.org/drawingml/2006/main" noChangeAspect="1"/>
+                </wp:cNvGraphicFramePr>
+                <a:graphic xmlns:a="http://schemas.openxmlformats.org/drawingml/2006/main">
+                  <a:graphicData uri="http://schemas.openxmlformats.org/drawingml/2006/picture">
+                    <pic:pic xmlns:pic="http://schemas.openxmlformats.org/drawingml/2006/picture">
+                      <pic:nvPicPr>
+                        <pic:cNvPr id="36" name="arduino due.png"/>
+                        <pic:cNvPicPr/>
+                      </pic:nvPicPr>
+                      <pic:blipFill rotWithShape="1">
+                        <a:blip r:embed="rId10" cstate="print">
+                          <a:extLst>
+                            <a:ext uri="{28A0092B-C50C-407E-A947-70E740481C1C}">
+                              <a14:useLocalDpi xmlns:a14="http://schemas.microsoft.com/office/drawing/2010/main" val="0"/>
+                            </a:ext>
+                          </a:extLst>
+                        </a:blip>
+                        <a:srcRect b="9856"/>
+                        <a:stretch/>
+                      </pic:blipFill>
+                      <pic:spPr bwMode="auto">
+                        <a:xfrm rot="1708008">
+                          <a:off x="0" y="0"/>
+                          <a:ext cx="3717925" cy="1941195"/>
+                        </a:xfrm>
+                        <a:prstGeom prst="rect">
+                          <a:avLst/>
+                        </a:prstGeom>
+                        <a:ln>
+                          <a:noFill/>
+                        </a:ln>
+                        <a:extLst>
+                          <a:ext uri="{53640926-AAD7-44D8-BBD7-CCE9431645EC}">
+                            <a14:shadowObscured xmlns:a14="http://schemas.microsoft.com/office/drawing/2010/main"/>
+                          </a:ext>
+                        </a:extLst>
+                      </pic:spPr>
+                    </pic:pic>
+                  </a:graphicData>
+                </a:graphic>
+                <wp14:sizeRelV relativeFrom="margin">
+                  <wp14:pctHeight>0</wp14:pctHeight>
+                </wp14:sizeRelV>
+              </wp:anchor>
+            </w:drawing>
+          </w:r>
           <w:r>
             <w:rPr>
               <w:noProof/>
@@ -4495,7 +4634,7 @@
                     <pic:cNvPicPr/>
                   </pic:nvPicPr>
                   <pic:blipFill>
-                    <a:blip r:embed="rId9">
+                    <a:blip r:embed="rId11">
                       <a:extLst>
                         <a:ext uri="{28A0092B-C50C-407E-A947-70E740481C1C}">
                           <a14:useLocalDpi xmlns:a14="http://schemas.microsoft.com/office/drawing/2010/main" val="0"/>
@@ -4813,7 +4952,7 @@
                     </pic:cNvPicPr>
                   </pic:nvPicPr>
                   <pic:blipFill>
-                    <a:blip r:embed="rId10">
+                    <a:blip r:embed="rId12">
                       <a:extLst>
                         <a:ext uri="{28A0092B-C50C-407E-A947-70E740481C1C}">
                           <a14:useLocalDpi xmlns:a14="http://schemas.microsoft.com/office/drawing/2010/main" val="0"/>
@@ -4846,7 +4985,7 @@
       </w:r>
     </w:p>
     <w:p>
-      <w:hyperlink r:id="rId11" w:history="1">
+      <w:hyperlink r:id="rId13" w:history="1">
         <w:r>
           <w:rPr>
             <w:rStyle w:val="Lienhypertexte"/>
@@ -4860,11 +4999,9 @@
       <w:r>
         <w:t>ma pour l’</w:t>
       </w:r>
-      <w:proofErr w:type="spellStart"/>
-      <w:r>
-        <w:t>utilsation</w:t>
-      </w:r>
-      <w:proofErr w:type="spellEnd"/>
+      <w:r>
+        <w:t>utilisation</w:t>
+      </w:r>
       <w:r>
         <w:t xml:space="preserve"> d’un condo)</w:t>
       </w:r>
@@ -4876,42 +5013,89 @@
     </w:p>
     <w:p/>
     <w:p>
-      <w:r>
-        <w:t xml:space="preserve">Parler de la fonction </w:t>
-      </w:r>
-      <w:proofErr w:type="spellStart"/>
-      <w:r>
-        <w:t>attach</w:t>
-      </w:r>
-      <w:proofErr w:type="spellEnd"/>
-      <w:r>
-        <w:t xml:space="preserve"> </w:t>
-      </w:r>
-      <w:proofErr w:type="spellStart"/>
-      <w:r>
-        <w:t>interrupt</w:t>
-      </w:r>
-      <w:proofErr w:type="spellEnd"/>
-      <w:r>
-        <w:t>.</w:t>
-      </w:r>
-    </w:p>
-    <w:p/>
-    <w:p>
-      <w:r>
-        <w:t>Autres problèmes rencontrés :</w:t>
+      <w:pPr>
+        <w:pStyle w:val="Titre1"/>
+      </w:pPr>
+      <w:r>
+        <w:t>Faire un jeu réutilisable :</w:t>
       </w:r>
     </w:p>
     <w:p>
       <w:r>
-        <w:t xml:space="preserve">Rebond bouton </w:t>
-      </w:r>
+        <w:rPr>
+          <w:rStyle w:val="Titre2Car"/>
+        </w:rPr>
+        <w:t>Solutions :</w:t>
+      </w:r>
+      <w:r>
+        <w:t xml:space="preserve"> </w:t>
+      </w:r>
+    </w:p>
+    <w:p>
+      <w:r>
+        <w:t>Nous avons décidé d’utiliser des valeurs aléatoires et de programmer plusieurs chemins possibles ne fonctions de ces valeurs pour que le jeu présente différents cas et qu’ainsi les parties de soient pas répétitives. Ces différents chemins se feront directement à l’intérieur du module comme pour le morse ou au travers du numéro de série pour le piano.</w:t>
+      </w:r>
+      <w:r>
+        <w:t xml:space="preserve"> </w:t>
+      </w:r>
+      <w:proofErr w:type="gramStart"/>
+      <w:r>
+        <w:t>Le</w:t>
+      </w:r>
+      <w:proofErr w:type="gramEnd"/>
+      <w:r>
+        <w:t xml:space="preserve"> chemins changent à chaque redémarrage de la carte pour proposer des chemins différents à chaque nouvelle partie.</w:t>
+      </w:r>
+    </w:p>
+    <w:p>
+      <w:pPr>
+        <w:pStyle w:val="Titre2"/>
+      </w:pPr>
+      <w:r>
+        <w:t xml:space="preserve">Mise en œuvre : </w:t>
+      </w:r>
+    </w:p>
+    <w:p>
+      <w:r>
+        <w:t>Nous avons utilisé la fonction random(</w:t>
+      </w:r>
+      <w:r>
+        <w:t>min, max</w:t>
+      </w:r>
+      <w:r>
+        <w:t xml:space="preserve">) pour générer des variables aléatoires. Il est à noter que la valeur minimale est inclue et que la valeur maximale est exclue, c’est pourquoi dans le module morse pour neuf mots avons pris la valeur alea = random(1,10). </w:t>
+      </w:r>
+    </w:p>
+    <w:p>
+      <w:r>
+        <w:t xml:space="preserve">La fonction random ne génère qu’une valeur aléatoire par télé versement, et non pas à chaque redémarrage de la carte. Nous avons donc rajouté la fonction </w:t>
+      </w:r>
+      <w:proofErr w:type="gramStart"/>
+      <w:r>
+        <w:t>randomSeed(</w:t>
+      </w:r>
+      <w:proofErr w:type="gramEnd"/>
+      <w:r>
+        <w:t>analogRead(0)) qui lit une grandeur physique sur la pin 0 qui n’est branchée à rien. Cette fonction permet de générer une valeur aléatoire différente à chaque mise sous tension de la carte en plus d’obtenir des valeurs plus aléatoires.</w:t>
+      </w:r>
+    </w:p>
+    <w:p>
       <w:bookmarkStart w:id="1" w:name="_GoBack"/>
       <w:bookmarkEnd w:id="1"/>
     </w:p>
+    <w:p>
+      <w:r>
+        <w:t>Autres problèmes rencontrés :</w:t>
+      </w:r>
+    </w:p>
+    <w:p>
+      <w:r>
+        <w:t xml:space="preserve">Rebond bouton </w:t>
+      </w:r>
+    </w:p>
     <w:sectPr>
-      <w:headerReference w:type="default" r:id="rId12"/>
-      <w:footerReference w:type="default" r:id="rId13"/>
+      <w:headerReference w:type="default" r:id="rId14"/>
+      <w:footerReference w:type="default" r:id="rId15"/>
       <w:pgSz w:w="11906" w:h="16838"/>
       <w:pgMar w:top="1417" w:right="1417" w:bottom="1417" w:left="1417" w:header="708" w:footer="708" w:gutter="0"/>
       <w:pgNumType w:start="0"/>
@@ -4978,7 +5162,7 @@
           <w:rPr>
             <w:noProof/>
           </w:rPr>
-          <w:t>4</w:t>
+          <w:t>5</w:t>
         </w:r>
         <w:r>
           <w:fldChar w:fldCharType="end"/>
@@ -5025,12 +5209,12 @@
     <w:pPr>
       <w:pStyle w:val="En-tte"/>
       <w:rPr>
-        <w:color w:val="D0CECE" w:themeColor="background2" w:themeShade="E6"/>
+        <w:color w:val="44546A" w:themeColor="text2"/>
       </w:rPr>
     </w:pPr>
     <w:r>
       <w:rPr>
-        <w:color w:val="D0CECE" w:themeColor="background2" w:themeShade="E6"/>
+        <w:color w:val="44546A" w:themeColor="text2"/>
       </w:rPr>
       <w:t>TIPE 2017-2018</w:t>
     </w:r>
@@ -5566,11 +5750,11 @@
     <w:link w:val="Titre1Car"/>
     <w:uiPriority w:val="9"/>
     <w:qFormat/>
-    <w:rsid w:val="008A6697"/>
+    <w:rsid w:val="00195BA6"/>
     <w:pPr>
       <w:keepNext/>
       <w:keepLines/>
-      <w:spacing w:before="240" w:after="0"/>
+      <w:spacing w:before="240" w:after="240"/>
       <w:outlineLvl w:val="0"/>
     </w:pPr>
     <w:rPr>
@@ -5586,10 +5770,9 @@
     <w:next w:val="Normal"/>
     <w:link w:val="Titre2Car"/>
     <w:uiPriority w:val="9"/>
-    <w:semiHidden/>
     <w:unhideWhenUsed/>
     <w:qFormat/>
-    <w:rsid w:val="008A6697"/>
+    <w:rsid w:val="00195BA6"/>
     <w:pPr>
       <w:keepNext/>
       <w:keepLines/>
@@ -5599,7 +5782,7 @@
     <w:rPr>
       <w:rFonts w:asciiTheme="majorHAnsi" w:eastAsiaTheme="majorEastAsia" w:hAnsiTheme="majorHAnsi" w:cstheme="majorBidi"/>
       <w:color w:val="2E74B5" w:themeColor="accent1" w:themeShade="BF"/>
-      <w:sz w:val="26"/>
+      <w:sz w:val="28"/>
       <w:szCs w:val="26"/>
     </w:rPr>
   </w:style>
@@ -5765,7 +5948,6 @@
   <w:style w:type="character" w:default="1" w:styleId="Policepardfaut">
     <w:name w:val="Default Paragraph Font"/>
     <w:uiPriority w:val="1"/>
-    <w:semiHidden/>
     <w:unhideWhenUsed/>
   </w:style>
   <w:style w:type="table" w:default="1" w:styleId="TableauNormal">
@@ -5794,7 +5976,7 @@
     <w:basedOn w:val="Policepardfaut"/>
     <w:link w:val="Titre1"/>
     <w:uiPriority w:val="9"/>
-    <w:rsid w:val="008A6697"/>
+    <w:rsid w:val="00195BA6"/>
     <w:rPr>
       <w:rFonts w:asciiTheme="majorHAnsi" w:eastAsiaTheme="majorEastAsia" w:hAnsiTheme="majorHAnsi" w:cstheme="majorBidi"/>
       <w:color w:val="2E74B5" w:themeColor="accent1" w:themeShade="BF"/>
@@ -5807,12 +5989,11 @@
     <w:basedOn w:val="Policepardfaut"/>
     <w:link w:val="Titre2"/>
     <w:uiPriority w:val="9"/>
-    <w:semiHidden/>
-    <w:rsid w:val="008A6697"/>
+    <w:rsid w:val="00195BA6"/>
     <w:rPr>
       <w:rFonts w:asciiTheme="majorHAnsi" w:eastAsiaTheme="majorEastAsia" w:hAnsiTheme="majorHAnsi" w:cstheme="majorBidi"/>
       <w:color w:val="2E74B5" w:themeColor="accent1" w:themeShade="BF"/>
-      <w:sz w:val="26"/>
+      <w:sz w:val="28"/>
       <w:szCs w:val="26"/>
     </w:rPr>
   </w:style>
@@ -6574,7 +6755,7 @@
 </file>
 
 <file path=customXml/itemProps2.xml><?xml version="1.0" encoding="utf-8"?>
-<ds:datastoreItem xmlns:ds="http://schemas.openxmlformats.org/officeDocument/2006/customXml" ds:itemID="{48FCE594-423E-409A-88A2-46747516A189}">
+<ds:datastoreItem xmlns:ds="http://schemas.openxmlformats.org/officeDocument/2006/customXml" ds:itemID="{B9EE575D-5769-4186-BCAE-C4F892EADF81}">
   <ds:schemaRefs>
     <ds:schemaRef ds:uri="http://schemas.openxmlformats.org/officeDocument/2006/bibliography"/>
   </ds:schemaRefs>

</xml_diff>

<commit_message>
schéma de la bombe
</commit_message>
<xml_diff>
--- a/compte rendu.docx
+++ b/compte rendu.docx
@@ -4,6 +4,9 @@
   <w:body>
     <w:sdt>
       <w:sdtPr>
+        <w:rPr>
+          <w:sz w:val="24"/>
+        </w:rPr>
         <w:id w:val="-1513062792"/>
         <w:docPartObj>
           <w:docPartGallery w:val="Cover Pages"/>
@@ -25,6 +28,10 @@
             </w:rPr>
           </w:pPr>
           <w:r>
+            <w:rPr>
+              <w:noProof/>
+              <w:lang w:eastAsia="fr-FR"/>
+            </w:rPr>
             <w:drawing>
               <wp:anchor distT="0" distB="0" distL="114300" distR="114300" simplePos="0" relativeHeight="251664384" behindDoc="1" locked="0" layoutInCell="1" allowOverlap="1">
                 <wp:simplePos x="0" y="0"/>
@@ -4244,6 +4251,7 @@
         <w:rPr>
           <w:b/>
           <w:bCs/>
+          <w:sz w:val="24"/>
         </w:rPr>
       </w:sdtEndPr>
       <w:sdtContent>
@@ -4625,19 +4633,17 @@
       <w:r>
         <w:br w:type="page"/>
       </w:r>
-      <w:bookmarkStart w:id="0" w:name="_GoBack"/>
-      <w:bookmarkEnd w:id="0"/>
     </w:p>
     <w:p>
       <w:pPr>
         <w:pStyle w:val="Titre1"/>
       </w:pPr>
-      <w:bookmarkStart w:id="1" w:name="_Toc513470048"/>
+      <w:bookmarkStart w:id="0" w:name="_Toc513470048"/>
       <w:r>
         <w:lastRenderedPageBreak/>
         <w:t>Introduction :</w:t>
       </w:r>
-      <w:bookmarkEnd w:id="1"/>
+      <w:bookmarkEnd w:id="0"/>
       <w:r>
         <w:t xml:space="preserve"> </w:t>
       </w:r>
@@ -4821,19 +4827,24 @@
     <w:p/>
     <w:p>
       <w:r>
+        <w:rPr>
+          <w:highlight w:val="green"/>
+        </w:rPr>
         <w:t>Critique du projet (à mettre à la fin) : arduino n’est pas un bon support pour des taches complexes il vaut mieux utiliser des automates.</w:t>
+      </w:r>
+    </w:p>
+    <w:p>
+      <w:r>
+        <w:rPr>
+          <w:highlight w:val="darkCyan"/>
+        </w:rPr>
+        <w:t>Il faut parler de fritzing aussi</w:t>
+      </w:r>
+      <w:r>
+        <w:t xml:space="preserve"> </w:t>
       </w:r>
     </w:p>
     <w:p/>
-    <w:p/>
-    <w:p>
-      <w:r>
-        <w:t>Nous avons utilisé le logiciel</w:t>
-      </w:r>
-      <w:r>
-        <w:t xml:space="preserve"> GitHub Desktop afin de réunir les programmes et autres fichiers dans un dossier en ligne. Cela permet le partage des programmes et autres sur n’importe quel ordinateur ayant les droits d’accès au projet. </w:t>
-      </w:r>
-    </w:p>
     <w:p>
       <w:r>
         <w:t xml:space="preserve">Nous avons en effet écrit les programmes de chaque module puis les avons réunis. </w:t>
@@ -4864,33 +4875,20 @@
       <w:pPr>
         <w:pStyle w:val="Titre1"/>
       </w:pPr>
-      <w:bookmarkStart w:id="2" w:name="_Toc513470049"/>
+      <w:bookmarkStart w:id="1" w:name="_Toc513470049"/>
       <w:r>
         <w:lastRenderedPageBreak/>
         <w:t>Gérer plusieurs modules en même temps :</w:t>
       </w:r>
-      <w:bookmarkEnd w:id="2"/>
+      <w:bookmarkEnd w:id="1"/>
     </w:p>
     <w:p>
       <w:r>
-        <w:t xml:space="preserve">La fonction Delay est une fonction bloquante qui ne permet pas d’effectuer plusieurs tâches en parallèle. Nous avons tout d’abord utilisé la fonction </w:t>
-      </w:r>
-      <w:proofErr w:type="spellStart"/>
-      <w:r>
-        <w:t>attachInerrupt</w:t>
-      </w:r>
-      <w:proofErr w:type="spellEnd"/>
-      <w:r>
-        <w:t xml:space="preserve"> qui à chaque appui sur un bouton effectue une tâche en priorité sur les autres. Cette fonction n’est cependant pas durable sur des programmes longs. Nous finalement opté pour l’utilisation de la fonction </w:t>
-      </w:r>
-      <w:proofErr w:type="spellStart"/>
+        <w:t xml:space="preserve">La fonction Delay est une fonction bloquante qui ne permet pas d’effectuer plusieurs tâches en parallèle. Nous avons tout d’abord utilisé la fonction attachInerrupt qui à chaque appui sur un bouton effectue une tâche en priorité sur les autres. Cette fonction n’est cependant pas durable sur des programmes longs. Nous finalement opté pour l’utilisation de la fonction </w:t>
+      </w:r>
       <w:proofErr w:type="gramStart"/>
       <w:r>
-        <w:t>millis</w:t>
-      </w:r>
-      <w:proofErr w:type="spellEnd"/>
-      <w:r>
-        <w:t>(</w:t>
+        <w:t>millis(</w:t>
       </w:r>
       <w:proofErr w:type="gramEnd"/>
       <w:r>
@@ -4960,6 +4958,20 @@
     </w:p>
     <w:p/>
     <w:p>
+      <w:pPr>
+        <w:pStyle w:val="Titre1"/>
+      </w:pPr>
+      <w:r>
+        <w:t>Echange des données pendant le projet :</w:t>
+      </w:r>
+    </w:p>
+    <w:p>
+      <w:r>
+        <w:t xml:space="preserve">Nous avons utilisé le logiciel GitHub Desktop afin de réunir les programmes et autres fichiers dans un dossier en ligne. Cela permet le partage des programmes et d’autres fichiers et de les ouvrir sur n’importe quel ordinateur ayant les droits d’accès au projet. </w:t>
+      </w:r>
+    </w:p>
+    <w:p/>
+    <w:p>
       <w:r>
         <w:br w:type="page"/>
       </w:r>
@@ -5186,13 +5198,8 @@
         <w:t xml:space="preserve"> temps comme par exemple l’affichage du temps restant au </w:t>
       </w:r>
       <w:r>
-        <w:t>démineur/</w:t>
-      </w:r>
-      <w:proofErr w:type="spellStart"/>
-      <w:r>
-        <w:t>désamorceur</w:t>
-      </w:r>
-      <w:proofErr w:type="spellEnd"/>
+        <w:t>démineur/désamorceur</w:t>
+      </w:r>
       <w:r>
         <w:t xml:space="preserve"> de la bombe à chaque instant. </w:t>
       </w:r>
@@ -5213,10 +5220,110 @@
     </w:p>
     <w:p>
       <w:r>
-        <w:t xml:space="preserve">Nous avons rencontré un autre problème, le rebond du bouton. En </w:t>
-      </w:r>
-      <w:r>
-        <w:t>effet, l’appui sur un bouton poussoir peut ne pas transmettre qu’un seul contact mais plusieurs, dépendant de la qualité du bouton.</w:t>
+        <w:t xml:space="preserve">Nous avons rencontré un autre problème, </w:t>
+      </w:r>
+    </w:p>
+    <w:p/>
+    <w:p>
+      <w:pPr>
+        <w:pStyle w:val="Titre1"/>
+      </w:pPr>
+      <w:bookmarkStart w:id="2" w:name="_Toc513470050"/>
+      <w:r>
+        <w:lastRenderedPageBreak/>
+        <w:t>Faire un jeu réutilisable :</w:t>
+      </w:r>
+      <w:bookmarkEnd w:id="2"/>
+    </w:p>
+    <w:p>
+      <w:bookmarkStart w:id="3" w:name="_Toc513470051"/>
+      <w:r>
+        <w:rPr>
+          <w:rStyle w:val="Titre2Car"/>
+        </w:rPr>
+        <w:t>Solutions :</w:t>
+      </w:r>
+      <w:bookmarkEnd w:id="3"/>
+      <w:r>
+        <w:t xml:space="preserve"> </w:t>
+      </w:r>
+    </w:p>
+    <w:p>
+      <w:r>
+        <w:t>Nous avons décidé d’utiliser des valeurs aléatoires et de programmer plusieurs chemins possibles ne fonctions de ces valeurs pour que le jeu présente différents cas et qu’ainsi les parties de soient pas répétitives. Ces différents chemins se feront directement à l’intérieur du module comme pour le morse ou au travers du numéro de série pour le piano.</w:t>
+      </w:r>
+      <w:r>
+        <w:t xml:space="preserve"> </w:t>
+      </w:r>
+      <w:proofErr w:type="gramStart"/>
+      <w:r>
+        <w:t>Le</w:t>
+      </w:r>
+      <w:proofErr w:type="gramEnd"/>
+      <w:r>
+        <w:t xml:space="preserve"> chemins changent à chaque redémarrage de la carte pour proposer des chemins différents à chaque nouvelle partie.</w:t>
+      </w:r>
+    </w:p>
+    <w:p>
+      <w:pPr>
+        <w:pStyle w:val="Titre2"/>
+      </w:pPr>
+      <w:bookmarkStart w:id="4" w:name="_Toc513470052"/>
+      <w:r>
+        <w:t>Mise en œuvre :</w:t>
+      </w:r>
+      <w:bookmarkEnd w:id="4"/>
+      <w:r>
+        <w:t xml:space="preserve"> </w:t>
+      </w:r>
+    </w:p>
+    <w:p>
+      <w:r>
+        <w:t>Nous avons utilisé la fonction random(</w:t>
+      </w:r>
+      <w:r>
+        <w:t>min, max</w:t>
+      </w:r>
+      <w:r>
+        <w:t xml:space="preserve">) pour générer des variables aléatoires. Il est à noter que la valeur minimale est inclue et que la valeur maximale est exclue, c’est pourquoi dans le module morse pour neuf mots avons pris la valeur alea = random(1,10). </w:t>
+      </w:r>
+    </w:p>
+    <w:p>
+      <w:r>
+        <w:t xml:space="preserve">La fonction random ne génère qu’une valeur aléatoire par télé versement, et non pas à chaque redémarrage de la carte. Nous avons donc rajouté la fonction </w:t>
+      </w:r>
+      <w:proofErr w:type="gramStart"/>
+      <w:r>
+        <w:t>randomSeed(</w:t>
+      </w:r>
+      <w:proofErr w:type="gramEnd"/>
+      <w:r>
+        <w:t>analogRead(0)) qui lit une grandeur physique sur la pin 0 qui n’est branchée à rien. Cette fonction permet de générer une valeur aléatoire différente à chaque mise sous tension de la carte en plus d’obtenir des valeurs plus aléatoires.</w:t>
+      </w:r>
+    </w:p>
+    <w:p/>
+    <w:p>
+      <w:pPr>
+        <w:pStyle w:val="Titre1"/>
+      </w:pPr>
+      <w:r>
+        <w:t>Autres problèmes rencontrés :</w:t>
+      </w:r>
+    </w:p>
+    <w:p>
+      <w:pPr>
+        <w:pStyle w:val="Titre2"/>
+      </w:pPr>
+      <w:r>
+        <w:t>Rebond du bouton :</w:t>
+      </w:r>
+    </w:p>
+    <w:p>
+      <w:r>
+        <w:t>L</w:t>
+      </w:r>
+      <w:r>
+        <w:t>’appui sur un bouton poussoir peut ne pas transmettre qu’un seul contact mais plusieurs, dépendant de la qualité du bouton.</w:t>
       </w:r>
     </w:p>
     <w:p>
@@ -5225,9 +5332,8 @@
           <w:noProof/>
           <w:lang w:eastAsia="fr-FR"/>
         </w:rPr>
-        <w:lastRenderedPageBreak/>
         <w:drawing>
-          <wp:inline distT="0" distB="0" distL="0" distR="0">
+          <wp:inline distT="0" distB="0" distL="0" distR="0" wp14:anchorId="27D20F16" wp14:editId="40998640">
             <wp:extent cx="5760720" cy="2327331"/>
             <wp:effectExtent l="0" t="0" r="0" b="0"/>
             <wp:docPr id="1" name="Image 1" descr="RÃ©sultat de recherche d'images pour &quot;rebond bouton poussoir&quot;"/>
@@ -5282,118 +5388,118 @@
           <w:rPr>
             <w:rStyle w:val="Lienhypertexte"/>
           </w:rPr>
-          <w:t>http://arduino.blaisepascal.fr/index.php/2017/11/30/le-bouton-poussoir/</w:t>
+          <w:t>http://arduino.blaisepascal.fr/index.p</w:t>
+        </w:r>
+        <w:r>
+          <w:rPr>
+            <w:rStyle w:val="Lienhypertexte"/>
+          </w:rPr>
+          <w:t>h</w:t>
+        </w:r>
+        <w:r>
+          <w:rPr>
+            <w:rStyle w:val="Lienhypertexte"/>
+          </w:rPr>
+          <w:t>p/2017/11/30/le-bouton-poussoir/</w:t>
         </w:r>
       </w:hyperlink>
       <w:r>
         <w:t xml:space="preserve"> (sché</w:t>
       </w:r>
       <w:r>
-        <w:t>ma pour l’</w:t>
-      </w:r>
-      <w:r>
-        <w:t>utilisation</w:t>
-      </w:r>
-      <w:r>
-        <w:t xml:space="preserve"> d’un condo)</w:t>
+        <w:t>ma pour l’utilisation d’un condo)</w:t>
       </w:r>
     </w:p>
     <w:p>
       <w:r>
-        <w:t xml:space="preserve">Il y’a deux façons de résoudre ce problème : utiliser un condensateur en parallèle pour adoucir le passage transitoire ou attente logiciellement un court instant (250 millisecondes) entre le décompte d’un autre appui sur le bouton pour être sûr de ne pas prendre en compte les rebonds. C’est la deuxième solution qui a été choisie. </w:t>
+        <w:lastRenderedPageBreak/>
+        <w:t xml:space="preserve">Il y’a deux façons de résoudre ce problème : </w:t>
+      </w:r>
+    </w:p>
+    <w:p>
+      <w:r>
+        <w:t>Utiliser</w:t>
+      </w:r>
+      <w:r>
+        <w:t xml:space="preserve"> un condensateur en parallèle pour adoucir le passage transitoire </w:t>
+      </w:r>
+      <w:bookmarkStart w:id="5" w:name="_GoBack"/>
+      <w:bookmarkEnd w:id="5"/>
+    </w:p>
+    <w:p>
+      <w:r>
+        <w:rPr>
+          <w:noProof/>
+          <w:lang w:eastAsia="fr-FR"/>
+        </w:rPr>
+        <w:drawing>
+          <wp:inline distT="0" distB="0" distL="0" distR="0">
+            <wp:extent cx="2334148" cy="2124075"/>
+            <wp:effectExtent l="0" t="0" r="9525" b="0"/>
+            <wp:docPr id="34" name="Image 34" descr="http://arduino.blaisepascal.fr/wp-content/uploads/2015/12/Cablage_Bouton_condensateur.png"/>
+            <wp:cNvGraphicFramePr>
+              <a:graphicFrameLocks xmlns:a="http://schemas.openxmlformats.org/drawingml/2006/main" noChangeAspect="1"/>
+            </wp:cNvGraphicFramePr>
+            <a:graphic xmlns:a="http://schemas.openxmlformats.org/drawingml/2006/main">
+              <a:graphicData uri="http://schemas.openxmlformats.org/drawingml/2006/picture">
+                <pic:pic xmlns:pic="http://schemas.openxmlformats.org/drawingml/2006/picture">
+                  <pic:nvPicPr>
+                    <pic:cNvPr id="0" name="Picture 1" descr="http://arduino.blaisepascal.fr/wp-content/uploads/2015/12/Cablage_Bouton_condensateur.png"/>
+                    <pic:cNvPicPr>
+                      <a:picLocks noChangeAspect="1" noChangeArrowheads="1"/>
+                    </pic:cNvPicPr>
+                  </pic:nvPicPr>
+                  <pic:blipFill>
+                    <a:blip r:embed="rId14" cstate="print">
+                      <a:extLst>
+                        <a:ext uri="{28A0092B-C50C-407E-A947-70E740481C1C}">
+                          <a14:useLocalDpi xmlns:a14="http://schemas.microsoft.com/office/drawing/2010/main" val="0"/>
+                        </a:ext>
+                      </a:extLst>
+                    </a:blip>
+                    <a:srcRect/>
+                    <a:stretch>
+                      <a:fillRect/>
+                    </a:stretch>
+                  </pic:blipFill>
+                  <pic:spPr bwMode="auto">
+                    <a:xfrm>
+                      <a:off x="0" y="0"/>
+                      <a:ext cx="2347816" cy="2136513"/>
+                    </a:xfrm>
+                    <a:prstGeom prst="rect">
+                      <a:avLst/>
+                    </a:prstGeom>
+                    <a:noFill/>
+                    <a:ln>
+                      <a:noFill/>
+                    </a:ln>
+                  </pic:spPr>
+                </pic:pic>
+              </a:graphicData>
+            </a:graphic>
+          </wp:inline>
+        </w:drawing>
+      </w:r>
+    </w:p>
+    <w:p>
+      <w:r>
+        <w:t>Ou attendr</w:t>
+      </w:r>
+      <w:r>
+        <w:t xml:space="preserve">e logiciellement un court instant </w:t>
+      </w:r>
+      <w:r>
+        <w:t>(250 millisecondes) avant</w:t>
+      </w:r>
+      <w:r>
+        <w:t xml:space="preserve"> le décompte d’un autre appui sur le bouton pour être sûr de ne pas prendre en compte les rebonds. C’est la deuxième solution qui a été choisie. </w:t>
       </w:r>
     </w:p>
     <w:p/>
-    <w:p>
-      <w:pPr>
-        <w:pStyle w:val="Titre1"/>
-      </w:pPr>
-      <w:bookmarkStart w:id="3" w:name="_Toc513470050"/>
-      <w:r>
-        <w:t>Faire un jeu réutilisable :</w:t>
-      </w:r>
-      <w:bookmarkEnd w:id="3"/>
-    </w:p>
-    <w:p>
-      <w:bookmarkStart w:id="4" w:name="_Toc513470051"/>
-      <w:r>
-        <w:rPr>
-          <w:rStyle w:val="Titre2Car"/>
-        </w:rPr>
-        <w:t>Solutions :</w:t>
-      </w:r>
-      <w:bookmarkEnd w:id="4"/>
-      <w:r>
-        <w:t xml:space="preserve"> </w:t>
-      </w:r>
-    </w:p>
-    <w:p>
-      <w:r>
-        <w:t>Nous avons décidé d’utiliser des valeurs aléatoires et de programmer plusieurs chemins possibles ne fonctions de ces valeurs pour que le jeu présente différents cas et qu’ainsi les parties de soient pas répétitives. Ces différents chemins se feront directement à l’intérieur du module comme pour le morse ou au travers du numéro de série pour le piano.</w:t>
-      </w:r>
-      <w:r>
-        <w:t xml:space="preserve"> </w:t>
-      </w:r>
-      <w:proofErr w:type="gramStart"/>
-      <w:r>
-        <w:t>Le</w:t>
-      </w:r>
-      <w:proofErr w:type="gramEnd"/>
-      <w:r>
-        <w:t xml:space="preserve"> chemins changent à chaque redémarrage de la carte pour proposer des chemins différents à chaque nouvelle partie.</w:t>
-      </w:r>
-    </w:p>
-    <w:p>
-      <w:pPr>
-        <w:pStyle w:val="Titre2"/>
-      </w:pPr>
-      <w:bookmarkStart w:id="5" w:name="_Toc513470052"/>
-      <w:r>
-        <w:t>Mise en œuvre :</w:t>
-      </w:r>
-      <w:bookmarkEnd w:id="5"/>
-      <w:r>
-        <w:t xml:space="preserve"> </w:t>
-      </w:r>
-    </w:p>
-    <w:p>
-      <w:r>
-        <w:t>Nous avons utilisé la fonction random(</w:t>
-      </w:r>
-      <w:r>
-        <w:t>min, max</w:t>
-      </w:r>
-      <w:r>
-        <w:t xml:space="preserve">) pour générer des variables aléatoires. Il est à noter que la valeur minimale est inclue et que la valeur maximale est exclue, c’est pourquoi dans le module morse pour neuf mots avons pris la valeur alea = random(1,10). </w:t>
-      </w:r>
-    </w:p>
-    <w:p>
-      <w:r>
-        <w:t xml:space="preserve">La fonction random ne génère qu’une valeur aléatoire par télé versement, et non pas à chaque redémarrage de la carte. Nous avons donc rajouté la fonction </w:t>
-      </w:r>
-      <w:proofErr w:type="gramStart"/>
-      <w:r>
-        <w:t>randomSeed(</w:t>
-      </w:r>
-      <w:proofErr w:type="gramEnd"/>
-      <w:r>
-        <w:t>analogRead(0)) qui lit une grandeur physique sur la pin 0 qui n’est branchée à rien. Cette fonction permet de générer une valeur aléatoire différente à chaque mise sous tension de la carte en plus d’obtenir des valeurs plus aléatoires.</w:t>
-      </w:r>
-    </w:p>
-    <w:p/>
-    <w:p>
-      <w:r>
-        <w:t>Autres problèmes rencontrés :</w:t>
-      </w:r>
-    </w:p>
-    <w:p>
-      <w:r>
-        <w:t xml:space="preserve">Rebond bouton </w:t>
-      </w:r>
-    </w:p>
     <w:sectPr>
-      <w:headerReference w:type="default" r:id="rId14"/>
-      <w:footerReference w:type="default" r:id="rId15"/>
+      <w:headerReference w:type="default" r:id="rId15"/>
+      <w:footerReference w:type="default" r:id="rId16"/>
       <w:pgSz w:w="11906" w:h="16838"/>
       <w:pgMar w:top="1417" w:right="1417" w:bottom="1417" w:left="1417" w:header="708" w:footer="708" w:gutter="0"/>
       <w:pgNumType w:start="0"/>
@@ -5460,7 +5566,7 @@
           <w:rPr>
             <w:noProof/>
           </w:rPr>
-          <w:t>5</w:t>
+          <w:t>6</w:t>
         </w:r>
         <w:r>
           <w:fldChar w:fldCharType="end"/>
@@ -6039,7 +6145,10 @@
   <w:style w:type="paragraph" w:default="1" w:styleId="Normal">
     <w:name w:val="Normal"/>
     <w:qFormat/>
-    <w:rsid w:val="008A6697"/>
+    <w:rsid w:val="00386D7B"/>
+    <w:rPr>
+      <w:sz w:val="24"/>
+    </w:rPr>
   </w:style>
   <w:style w:type="paragraph" w:styleId="Titre1">
     <w:name w:val="heading 1"/>
@@ -6070,11 +6179,11 @@
     <w:uiPriority w:val="9"/>
     <w:unhideWhenUsed/>
     <w:qFormat/>
-    <w:rsid w:val="00195BA6"/>
+    <w:rsid w:val="0068426B"/>
     <w:pPr>
       <w:keepNext/>
       <w:keepLines/>
-      <w:spacing w:before="40" w:after="0"/>
+      <w:spacing w:before="40" w:after="240"/>
       <w:outlineLvl w:val="1"/>
     </w:pPr>
     <w:rPr>
@@ -6103,7 +6212,6 @@
     <w:rPr>
       <w:rFonts w:asciiTheme="majorHAnsi" w:eastAsiaTheme="majorEastAsia" w:hAnsiTheme="majorHAnsi" w:cstheme="majorBidi"/>
       <w:color w:val="1F4D78" w:themeColor="accent1" w:themeShade="7F"/>
-      <w:sz w:val="24"/>
       <w:szCs w:val="24"/>
     </w:rPr>
   </w:style>
@@ -6246,6 +6354,7 @@
   <w:style w:type="character" w:default="1" w:styleId="Policepardfaut">
     <w:name w:val="Default Paragraph Font"/>
     <w:uiPriority w:val="1"/>
+    <w:semiHidden/>
     <w:unhideWhenUsed/>
   </w:style>
   <w:style w:type="table" w:default="1" w:styleId="TableauNormal">
@@ -6287,7 +6396,7 @@
     <w:basedOn w:val="Policepardfaut"/>
     <w:link w:val="Titre2"/>
     <w:uiPriority w:val="9"/>
-    <w:rsid w:val="00195BA6"/>
+    <w:rsid w:val="0068426B"/>
     <w:rPr>
       <w:rFonts w:asciiTheme="majorHAnsi" w:eastAsiaTheme="majorEastAsia" w:hAnsiTheme="majorHAnsi" w:cstheme="majorBidi"/>
       <w:color w:val="2E74B5" w:themeColor="accent1" w:themeShade="BF"/>
@@ -6778,6 +6887,18 @@
       <w:ind w:left="220"/>
     </w:pPr>
   </w:style>
+  <w:style w:type="character" w:styleId="Lienhypertextesuivivisit">
+    <w:name w:val="FollowedHyperlink"/>
+    <w:basedOn w:val="Policepardfaut"/>
+    <w:uiPriority w:val="99"/>
+    <w:semiHidden/>
+    <w:unhideWhenUsed/>
+    <w:rsid w:val="0068426B"/>
+    <w:rPr>
+      <w:color w:val="954F72" w:themeColor="followedHyperlink"/>
+      <w:u w:val="single"/>
+    </w:rPr>
+  </w:style>
 </w:styles>
 </file>
 
@@ -7066,7 +7187,7 @@
 </file>
 
 <file path=customXml/itemProps2.xml><?xml version="1.0" encoding="utf-8"?>
-<ds:datastoreItem xmlns:ds="http://schemas.openxmlformats.org/officeDocument/2006/customXml" ds:itemID="{549F8E63-121F-41C4-B794-2B5DF2E6D69F}">
+<ds:datastoreItem xmlns:ds="http://schemas.openxmlformats.org/officeDocument/2006/customXml" ds:itemID="{69BCE94B-4D76-43E2-BCC2-FD726AE16A60}">
   <ds:schemaRefs>
     <ds:schemaRef ds:uri="http://schemas.openxmlformats.org/officeDocument/2006/bibliography"/>
   </ds:schemaRefs>

</xml_diff>

<commit_message>
compte rendu (petite modif)
</commit_message>
<xml_diff>
--- a/compte rendu.docx
+++ b/compte rendu.docx
@@ -4838,13 +4838,51 @@
         <w:rPr>
           <w:highlight w:val="darkCyan"/>
         </w:rPr>
-        <w:t>Il faut parler de fritzing aussi</w:t>
+        <w:t xml:space="preserve">Il faut parler de </w:t>
+      </w:r>
+      <w:proofErr w:type="spellStart"/>
+      <w:r>
+        <w:rPr>
+          <w:highlight w:val="darkCyan"/>
+        </w:rPr>
+        <w:t>fritzing</w:t>
+      </w:r>
+      <w:proofErr w:type="spellEnd"/>
+      <w:r>
+        <w:rPr>
+          <w:highlight w:val="darkCyan"/>
+        </w:rPr>
+        <w:t xml:space="preserve"> aussi</w:t>
       </w:r>
       <w:r>
         <w:t xml:space="preserve"> </w:t>
       </w:r>
     </w:p>
-    <w:p/>
+    <w:p>
+      <w:r>
+        <w:rPr>
+          <w:highlight w:val="yellow"/>
+        </w:rPr>
+        <w:t xml:space="preserve">Liste du </w:t>
+      </w:r>
+      <w:proofErr w:type="spellStart"/>
+      <w:r>
+        <w:rPr>
+          <w:highlight w:val="yellow"/>
+        </w:rPr>
+        <w:t>materiel</w:t>
+      </w:r>
+      <w:proofErr w:type="spellEnd"/>
+      <w:r>
+        <w:rPr>
+          <w:highlight w:val="yellow"/>
+        </w:rPr>
+        <w:t xml:space="preserve"> utilisé + planning</w:t>
+      </w:r>
+      <w:r>
+        <w:t xml:space="preserve"> </w:t>
+      </w:r>
+    </w:p>
     <w:p>
       <w:r>
         <w:t xml:space="preserve">Nous avons en effet écrit les programmes de chaque module puis les avons réunis. </w:t>
@@ -4884,11 +4922,24 @@
     </w:p>
     <w:p>
       <w:r>
-        <w:t xml:space="preserve">La fonction Delay est une fonction bloquante qui ne permet pas d’effectuer plusieurs tâches en parallèle. Nous avons tout d’abord utilisé la fonction attachInerrupt qui à chaque appui sur un bouton effectue une tâche en priorité sur les autres. Cette fonction n’est cependant pas durable sur des programmes longs. Nous finalement opté pour l’utilisation de la fonction </w:t>
-      </w:r>
+        <w:t xml:space="preserve">La fonction Delay est une fonction bloquante qui ne permet pas d’effectuer plusieurs tâches en parallèle. Nous avons tout d’abord utilisé la fonction </w:t>
+      </w:r>
+      <w:proofErr w:type="spellStart"/>
+      <w:r>
+        <w:t>attachInerrupt</w:t>
+      </w:r>
+      <w:proofErr w:type="spellEnd"/>
+      <w:r>
+        <w:t xml:space="preserve"> qui à chaque appui sur un bouton effectue une tâche en priorité sur les autres. Cette fonction n’est cependant pas durable sur des programmes longs. Nous finalement opté pour l’utilisation de la fonction </w:t>
+      </w:r>
+      <w:proofErr w:type="spellStart"/>
       <w:proofErr w:type="gramStart"/>
       <w:r>
-        <w:t>millis(</w:t>
+        <w:t>millis</w:t>
+      </w:r>
+      <w:proofErr w:type="spellEnd"/>
+      <w:r>
+        <w:t>(</w:t>
       </w:r>
       <w:proofErr w:type="gramEnd"/>
       <w:r>
@@ -4967,7 +5018,15 @@
     </w:p>
     <w:p>
       <w:r>
-        <w:t xml:space="preserve">Nous avons utilisé le logiciel GitHub Desktop afin de réunir les programmes et autres fichiers dans un dossier en ligne. Cela permet le partage des programmes et d’autres fichiers et de les ouvrir sur n’importe quel ordinateur ayant les droits d’accès au projet. </w:t>
+        <w:t xml:space="preserve">Nous avons utilisé le logiciel </w:t>
+      </w:r>
+      <w:proofErr w:type="spellStart"/>
+      <w:r>
+        <w:t>GitHub</w:t>
+      </w:r>
+      <w:proofErr w:type="spellEnd"/>
+      <w:r>
+        <w:t xml:space="preserve"> Desktop afin de réunir les programmes et autres fichiers dans un dossier en ligne. Cela permet le partage des programmes et d’autres fichiers et de les ouvrir sur n’importe quel ordinateur ayant les droits d’accès au projet. </w:t>
       </w:r>
     </w:p>
     <w:p/>
@@ -5012,6 +5071,8 @@
         </w:rPr>
         <w:t xml:space="preserve">n </w:t>
       </w:r>
+      <w:bookmarkStart w:id="2" w:name="_GoBack"/>
+      <w:bookmarkEnd w:id="2"/>
     </w:p>
     <w:p>
       <w:r>
@@ -5023,9 +5084,11 @@
       <w:r>
         <w:t xml:space="preserve"> par utiliser la fonction random or celle-ci n’apporte qu’une valeur par </w:t>
       </w:r>
+      <w:proofErr w:type="spellStart"/>
       <w:r>
         <w:t>téléversement</w:t>
       </w:r>
+      <w:proofErr w:type="spellEnd"/>
       <w:r>
         <w:t xml:space="preserve"> et pas par </w:t>
       </w:r>
@@ -5033,7 +5096,15 @@
         <w:t>démarrage</w:t>
       </w:r>
       <w:r>
-        <w:t xml:space="preserve"> de la carte. Nous avons donc choisi la fonction Randomseed qui a chaque démarrage ou reset de la carte choisi une valeur </w:t>
+        <w:t xml:space="preserve"> de la carte. Nous avons donc choisi la fonction </w:t>
+      </w:r>
+      <w:proofErr w:type="spellStart"/>
+      <w:r>
+        <w:t>Randomseed</w:t>
+      </w:r>
+      <w:proofErr w:type="spellEnd"/>
+      <w:r>
+        <w:t xml:space="preserve"> qui a chaque démarrage ou reset de la carte choisi une valeur </w:t>
       </w:r>
       <w:r>
         <w:t>aléatoire</w:t>
@@ -5052,12 +5123,19 @@
       <w:r>
         <w:t xml:space="preserve"> choisir le mot en fonction de la valeur apportée par la commande </w:t>
       </w:r>
+      <w:proofErr w:type="spellStart"/>
       <w:r>
         <w:t>Randomseed</w:t>
       </w:r>
-      <w:r>
-        <w:t> : plus simple que d’utiliser if else</w:t>
-      </w:r>
+      <w:proofErr w:type="spellEnd"/>
+      <w:r>
+        <w:t xml:space="preserve"> : plus simple que d’utiliser if </w:t>
+      </w:r>
+      <w:proofErr w:type="spellStart"/>
+      <w:r>
+        <w:t>else</w:t>
+      </w:r>
+      <w:proofErr w:type="spellEnd"/>
     </w:p>
     <w:p>
       <w:r>
@@ -5149,12 +5227,28 @@
         <w:t>à</w:t>
       </w:r>
       <w:r>
-        <w:t xml:space="preserve"> la fonction .ToUpperCase.</w:t>
+        <w:t xml:space="preserve"> la fonction .</w:t>
+      </w:r>
+      <w:proofErr w:type="spellStart"/>
+      <w:r>
+        <w:t>ToUpperCase</w:t>
+      </w:r>
+      <w:proofErr w:type="spellEnd"/>
+      <w:r>
+        <w:t>.</w:t>
       </w:r>
     </w:p>
     <w:p>
       <w:r>
-        <w:t xml:space="preserve">Pour transcrire le message morse en signal lumineux nous utilisons la fonction .substring pour </w:t>
+        <w:t>Pour transcrire le message morse en signal lumineux nous utilisons la fonction .</w:t>
+      </w:r>
+      <w:proofErr w:type="spellStart"/>
+      <w:r>
+        <w:t>substring</w:t>
+      </w:r>
+      <w:proofErr w:type="spellEnd"/>
+      <w:r>
+        <w:t xml:space="preserve"> pour </w:t>
       </w:r>
       <w:r>
         <w:t>sélectionner</w:t>
@@ -5198,13 +5292,26 @@
         <w:t xml:space="preserve"> temps comme par exemple l’affichage du temps restant au </w:t>
       </w:r>
       <w:r>
-        <w:t>démineur/désamorceur</w:t>
-      </w:r>
+        <w:t>démineur/</w:t>
+      </w:r>
+      <w:proofErr w:type="spellStart"/>
+      <w:r>
+        <w:t>désamorceur</w:t>
+      </w:r>
+      <w:proofErr w:type="spellEnd"/>
       <w:r>
         <w:t xml:space="preserve"> de la bombe à chaque instant. </w:t>
       </w:r>
       <w:r>
-        <w:t>Ce problème a été l’enjeu majeur de ce module. Nous avons utilisé la fonction millis, plus difficile à utiliser pour traduire un temps d’attente de la carte mais celle-ci n’est pas une fonction bloquante, elle utilise l’avantage de la carte Arduino et de tous les autres appareils électroniques : la vitesse de calcul. Le décompte de chaque milliseconde par la carte permet de définir un moment à partir duquel effectuer une tache.</w:t>
+        <w:t xml:space="preserve">Ce problème a été l’enjeu majeur de ce module. Nous avons utilisé la fonction </w:t>
+      </w:r>
+      <w:proofErr w:type="spellStart"/>
+      <w:r>
+        <w:t>millis</w:t>
+      </w:r>
+      <w:proofErr w:type="spellEnd"/>
+      <w:r>
+        <w:t>, plus difficile à utiliser pour traduire un temps d’attente de la carte mais celle-ci n’est pas une fonction bloquante, elle utilise l’avantage de la carte Arduino et de tous les autres appareils électroniques : la vitesse de calcul. Le décompte de chaque milliseconde par la carte permet de définir un moment à partir duquel effectuer une tache.</w:t>
       </w:r>
     </w:p>
     <w:p>
@@ -5228,22 +5335,22 @@
       <w:pPr>
         <w:pStyle w:val="Titre1"/>
       </w:pPr>
-      <w:bookmarkStart w:id="2" w:name="_Toc513470050"/>
+      <w:bookmarkStart w:id="3" w:name="_Toc513470050"/>
       <w:r>
         <w:lastRenderedPageBreak/>
         <w:t>Faire un jeu réutilisable :</w:t>
       </w:r>
-      <w:bookmarkEnd w:id="2"/>
+      <w:bookmarkEnd w:id="3"/>
     </w:p>
     <w:p>
-      <w:bookmarkStart w:id="3" w:name="_Toc513470051"/>
+      <w:bookmarkStart w:id="4" w:name="_Toc513470051"/>
       <w:r>
         <w:rPr>
           <w:rStyle w:val="Titre2Car"/>
         </w:rPr>
         <w:t>Solutions :</w:t>
       </w:r>
-      <w:bookmarkEnd w:id="3"/>
+      <w:bookmarkEnd w:id="4"/>
       <w:r>
         <w:t xml:space="preserve"> </w:t>
       </w:r>
@@ -5268,11 +5375,11 @@
       <w:pPr>
         <w:pStyle w:val="Titre2"/>
       </w:pPr>
-      <w:bookmarkStart w:id="4" w:name="_Toc513470052"/>
+      <w:bookmarkStart w:id="5" w:name="_Toc513470052"/>
       <w:r>
         <w:t>Mise en œuvre :</w:t>
       </w:r>
-      <w:bookmarkEnd w:id="4"/>
+      <w:bookmarkEnd w:id="5"/>
       <w:r>
         <w:t xml:space="preserve"> </w:t>
       </w:r>
@@ -5320,10 +5427,7 @@
     </w:p>
     <w:p>
       <w:r>
-        <w:t>L</w:t>
-      </w:r>
-      <w:r>
-        <w:t>’appui sur un bouton poussoir peut ne pas transmettre qu’un seul contact mais plusieurs, dépendant de la qualité du bouton.</w:t>
+        <w:t>L’appui sur un bouton poussoir peut ne pas transmettre qu’un seul contact mais plusieurs, dépendant de la qualité du bouton.</w:t>
       </w:r>
     </w:p>
     <w:p>
@@ -5388,19 +5492,7 @@
           <w:rPr>
             <w:rStyle w:val="Lienhypertexte"/>
           </w:rPr>
-          <w:t>http://arduino.blaisepascal.fr/index.p</w:t>
-        </w:r>
-        <w:r>
-          <w:rPr>
-            <w:rStyle w:val="Lienhypertexte"/>
-          </w:rPr>
-          <w:t>h</w:t>
-        </w:r>
-        <w:r>
-          <w:rPr>
-            <w:rStyle w:val="Lienhypertexte"/>
-          </w:rPr>
-          <w:t>p/2017/11/30/le-bouton-poussoir/</w:t>
+          <w:t>http://arduino.blaisepascal.fr/index.php/2017/11/30/le-bouton-poussoir/</w:t>
         </w:r>
       </w:hyperlink>
       <w:r>
@@ -5418,13 +5510,8 @@
     </w:p>
     <w:p>
       <w:r>
-        <w:t>Utiliser</w:t>
-      </w:r>
-      <w:r>
-        <w:t xml:space="preserve"> un condensateur en parallèle pour adoucir le passage transitoire </w:t>
-      </w:r>
-      <w:bookmarkStart w:id="5" w:name="_GoBack"/>
-      <w:bookmarkEnd w:id="5"/>
+        <w:t xml:space="preserve">Utiliser un condensateur en parallèle pour adoucir le passage transitoire </w:t>
+      </w:r>
     </w:p>
     <w:p>
       <w:r>
@@ -5484,16 +5571,7 @@
     </w:p>
     <w:p>
       <w:r>
-        <w:t>Ou attendr</w:t>
-      </w:r>
-      <w:r>
-        <w:t xml:space="preserve">e logiciellement un court instant </w:t>
-      </w:r>
-      <w:r>
-        <w:t>(250 millisecondes) avant</w:t>
-      </w:r>
-      <w:r>
-        <w:t xml:space="preserve"> le décompte d’un autre appui sur le bouton pour être sûr de ne pas prendre en compte les rebonds. C’est la deuxième solution qui a été choisie. </w:t>
+        <w:t xml:space="preserve">Ou attendre logiciellement un court instant (250 millisecondes) avant le décompte d’un autre appui sur le bouton pour être sûr de ne pas prendre en compte les rebonds. C’est la deuxième solution qui a été choisie. </w:t>
       </w:r>
     </w:p>
     <w:p/>
@@ -7187,7 +7265,7 @@
 </file>
 
 <file path=customXml/itemProps2.xml><?xml version="1.0" encoding="utf-8"?>
-<ds:datastoreItem xmlns:ds="http://schemas.openxmlformats.org/officeDocument/2006/customXml" ds:itemID="{69BCE94B-4D76-43E2-BCC2-FD726AE16A60}">
+<ds:datastoreItem xmlns:ds="http://schemas.openxmlformats.org/officeDocument/2006/customXml" ds:itemID="{ABF963B1-A0EF-4A21-A1B7-39DA74BD106C}">
   <ds:schemaRefs>
     <ds:schemaRef ds:uri="http://schemas.openxmlformats.org/officeDocument/2006/bibliography"/>
   </ds:schemaRefs>

</xml_diff>